<commit_message>
my last report change
</commit_message>
<xml_diff>
--- a/Reports/HandIn3.docx
+++ b/Reports/HandIn3.docx
@@ -332,29 +332,25 @@
           <w:color w:val="000000" w:themeColor="text1"/>
           <w:szCs w:val="28"/>
         </w:rPr>
-        <w:t xml:space="preserve">REQ-16 : "The </w:t>
-      </w:r>
-      <w:proofErr w:type="spellStart"/>
-      <w:r>
+        <w:t>REQ-16 : "The CloudShirt website should be deployed to Google Cloud Platform using Terraform too. (Docker Compose and/or RDS may be used)"</w:t>
+      </w:r>
+    </w:p>
+    <w:p>
+      <w:pPr>
+        <w:jc w:val="both"/>
         <w:rPr>
           <w:rFonts w:eastAsiaTheme="majorEastAsia" w:cstheme="majorBidi"/>
-          <w:b/>
-          <w:bCs/>
-          <w:color w:val="000000" w:themeColor="text1"/>
-          <w:szCs w:val="28"/>
-        </w:rPr>
-        <w:t>CloudShirt</w:t>
-      </w:r>
-      <w:proofErr w:type="spellEnd"/>
+          <w:color w:val="000000" w:themeColor="text1"/>
+          <w:szCs w:val="28"/>
+        </w:rPr>
+      </w:pPr>
       <w:r>
         <w:rPr>
           <w:rFonts w:eastAsiaTheme="majorEastAsia" w:cstheme="majorBidi"/>
-          <w:b/>
-          <w:bCs/>
-          <w:color w:val="000000" w:themeColor="text1"/>
-          <w:szCs w:val="28"/>
-        </w:rPr>
-        <w:t xml:space="preserve"> website should be deployed to Google Cloud Platform using Terraform too. (Docker Compose and/or RDS may be used)"</w:t>
+          <w:color w:val="000000" w:themeColor="text1"/>
+          <w:szCs w:val="28"/>
+        </w:rPr>
+        <w:t xml:space="preserve">We use single file structure for  both AWS and Google Cloud resources, there is a single RDS for both providers. </w:t>
       </w:r>
     </w:p>
     <w:p>
@@ -362,6 +358,8 @@
         <w:jc w:val="both"/>
         <w:rPr>
           <w:rFonts w:eastAsiaTheme="majorEastAsia" w:cstheme="majorBidi"/>
+          <w:b/>
+          <w:bCs/>
           <w:color w:val="000000" w:themeColor="text1"/>
           <w:szCs w:val="28"/>
         </w:rPr>
@@ -369,10 +367,12 @@
       <w:r>
         <w:rPr>
           <w:rFonts w:eastAsiaTheme="majorEastAsia" w:cstheme="majorBidi"/>
-          <w:color w:val="000000" w:themeColor="text1"/>
-          <w:szCs w:val="28"/>
-        </w:rPr>
-        <w:t xml:space="preserve">We use single file structure for  both AWS and Google Cloud resources, there is a single RDS for both providers. </w:t>
+          <w:b/>
+          <w:bCs/>
+          <w:color w:val="000000" w:themeColor="text1"/>
+          <w:szCs w:val="28"/>
+        </w:rPr>
+        <w:t>REQ-17 : "Users can access the CloudShirt website at one external IP-address"</w:t>
       </w:r>
     </w:p>
     <w:p>
@@ -380,8 +380,6 @@
         <w:jc w:val="both"/>
         <w:rPr>
           <w:rFonts w:eastAsiaTheme="majorEastAsia" w:cstheme="majorBidi"/>
-          <w:b/>
-          <w:bCs/>
           <w:color w:val="000000" w:themeColor="text1"/>
           <w:szCs w:val="28"/>
         </w:rPr>
@@ -389,15 +387,15 @@
       <w:r>
         <w:rPr>
           <w:rFonts w:eastAsiaTheme="majorEastAsia" w:cstheme="majorBidi"/>
-          <w:b/>
-          <w:bCs/>
-          <w:color w:val="000000" w:themeColor="text1"/>
-          <w:szCs w:val="28"/>
-        </w:rPr>
-        <w:t xml:space="preserve">REQ-17 : "Users can access the </w:t>
-      </w:r>
-      <w:proofErr w:type="spellStart"/>
-      <w:r>
+          <w:color w:val="000000" w:themeColor="text1"/>
+          <w:szCs w:val="28"/>
+        </w:rPr>
+        <w:t>We managed it by creating a reverse proxy with nginx that redirects users from its external ip to either AWS or Google cloud load balancers</w:t>
+      </w:r>
+    </w:p>
+    <w:p>
+      <w:pPr>
+        <w:jc w:val="both"/>
         <w:rPr>
           <w:rFonts w:eastAsiaTheme="majorEastAsia" w:cstheme="majorBidi"/>
           <w:b/>
@@ -405,9 +403,7 @@
           <w:color w:val="000000" w:themeColor="text1"/>
           <w:szCs w:val="28"/>
         </w:rPr>
-        <w:t>CloudShirt</w:t>
-      </w:r>
-      <w:proofErr w:type="spellEnd"/>
+      </w:pPr>
       <w:r>
         <w:rPr>
           <w:rFonts w:eastAsiaTheme="majorEastAsia" w:cstheme="majorBidi"/>
@@ -416,7 +412,7 @@
           <w:color w:val="000000" w:themeColor="text1"/>
           <w:szCs w:val="28"/>
         </w:rPr>
-        <w:t xml:space="preserve"> website at one external IP-address"</w:t>
+        <w:t>REQ-18 : "Docker images of the CloudShirt website should be hosted on Artifact Registry."</w:t>
       </w:r>
     </w:p>
     <w:p>
@@ -434,25 +430,37 @@
           <w:color w:val="000000" w:themeColor="text1"/>
           <w:szCs w:val="28"/>
         </w:rPr>
-        <w:t xml:space="preserve">We managed it by creating a reverse proxy with nginx that redirects users from its external </w:t>
-      </w:r>
-      <w:proofErr w:type="spellStart"/>
+        <w:t>The buildMaster EC2 ins</w:t>
+      </w:r>
       <w:r>
         <w:rPr>
           <w:rFonts w:eastAsiaTheme="majorEastAsia" w:cstheme="majorBidi"/>
           <w:color w:val="000000" w:themeColor="text1"/>
           <w:szCs w:val="28"/>
         </w:rPr>
-        <w:t>ip</w:t>
-      </w:r>
-      <w:proofErr w:type="spellEnd"/>
-      <w:r>
+        <w:t>tance pushed the same image to both ECR and Artifact Registry</w:t>
+      </w:r>
+    </w:p>
+    <w:p>
+      <w:pPr>
+        <w:jc w:val="both"/>
         <w:rPr>
           <w:rFonts w:eastAsiaTheme="majorEastAsia" w:cstheme="majorBidi"/>
-          <w:color w:val="000000" w:themeColor="text1"/>
-          <w:szCs w:val="28"/>
-        </w:rPr>
-        <w:t xml:space="preserve"> to either AWS or Google cloud load balancers</w:t>
+          <w:b/>
+          <w:bCs/>
+          <w:color w:val="000000" w:themeColor="text1"/>
+          <w:szCs w:val="28"/>
+        </w:rPr>
+      </w:pPr>
+      <w:r>
+        <w:rPr>
+          <w:rFonts w:eastAsiaTheme="majorEastAsia" w:cstheme="majorBidi"/>
+          <w:b/>
+          <w:bCs/>
+          <w:color w:val="000000" w:themeColor="text1"/>
+          <w:szCs w:val="28"/>
+        </w:rPr>
+        <w:t>REQ-19 : "A Kubernetes cluster should be deployed on Google Cloud Platform in an automated manner. (GKE may be used)."</w:t>
       </w:r>
     </w:p>
     <w:p>
@@ -460,8 +468,6 @@
         <w:jc w:val="both"/>
         <w:rPr>
           <w:rFonts w:eastAsiaTheme="majorEastAsia" w:cstheme="majorBidi"/>
-          <w:b/>
-          <w:bCs/>
           <w:color w:val="000000" w:themeColor="text1"/>
           <w:szCs w:val="28"/>
         </w:rPr>
@@ -469,15 +475,15 @@
       <w:r>
         <w:rPr>
           <w:rFonts w:eastAsiaTheme="majorEastAsia" w:cstheme="majorBidi"/>
-          <w:b/>
-          <w:bCs/>
-          <w:color w:val="000000" w:themeColor="text1"/>
-          <w:szCs w:val="28"/>
-        </w:rPr>
-        <w:t xml:space="preserve">REQ-18 : "Docker images of the </w:t>
-      </w:r>
-      <w:proofErr w:type="spellStart"/>
-      <w:r>
+          <w:color w:val="000000" w:themeColor="text1"/>
+          <w:szCs w:val="28"/>
+        </w:rPr>
+        <w:t>GKE cluster is deployed using Terraform with Ansible</w:t>
+      </w:r>
+    </w:p>
+    <w:p>
+      <w:pPr>
+        <w:jc w:val="both"/>
         <w:rPr>
           <w:rFonts w:eastAsiaTheme="majorEastAsia" w:cstheme="majorBidi"/>
           <w:b/>
@@ -485,9 +491,7 @@
           <w:color w:val="000000" w:themeColor="text1"/>
           <w:szCs w:val="28"/>
         </w:rPr>
-        <w:t>CloudShirt</w:t>
-      </w:r>
-      <w:proofErr w:type="spellEnd"/>
+      </w:pPr>
       <w:r>
         <w:rPr>
           <w:rFonts w:eastAsiaTheme="majorEastAsia" w:cstheme="majorBidi"/>
@@ -496,7 +500,7 @@
           <w:color w:val="000000" w:themeColor="text1"/>
           <w:szCs w:val="28"/>
         </w:rPr>
-        <w:t xml:space="preserve"> website should be hosted on Artifact Registry."</w:t>
+        <w:t>REQ-20 : "The Kubernetes cluster consists of a Master that manages a Slave consisting 5 replica's of the CloudShirt website"</w:t>
       </w:r>
     </w:p>
     <w:p>
@@ -514,33 +518,37 @@
           <w:color w:val="000000" w:themeColor="text1"/>
           <w:szCs w:val="28"/>
         </w:rPr>
-        <w:t xml:space="preserve">The </w:t>
-      </w:r>
-      <w:proofErr w:type="spellStart"/>
+        <w:t>GKE</w:t>
+      </w:r>
       <w:r>
         <w:rPr>
           <w:rFonts w:eastAsiaTheme="majorEastAsia" w:cstheme="majorBidi"/>
           <w:color w:val="000000" w:themeColor="text1"/>
           <w:szCs w:val="28"/>
         </w:rPr>
-        <w:t>buildMaster</w:t>
-      </w:r>
-      <w:proofErr w:type="spellEnd"/>
-      <w:r>
+        <w:t xml:space="preserve"> provides us with a master node and we create 3 worker nodes on which there are 5 replicas of our deployment.</w:t>
+      </w:r>
+    </w:p>
+    <w:p>
+      <w:pPr>
+        <w:jc w:val="both"/>
         <w:rPr>
           <w:rFonts w:eastAsiaTheme="majorEastAsia" w:cstheme="majorBidi"/>
-          <w:color w:val="000000" w:themeColor="text1"/>
-          <w:szCs w:val="28"/>
-        </w:rPr>
-        <w:t xml:space="preserve"> EC2 ins</w:t>
-      </w:r>
+          <w:b/>
+          <w:bCs/>
+          <w:color w:val="000000" w:themeColor="text1"/>
+          <w:szCs w:val="28"/>
+        </w:rPr>
+      </w:pPr>
       <w:r>
         <w:rPr>
           <w:rFonts w:eastAsiaTheme="majorEastAsia" w:cstheme="majorBidi"/>
-          <w:color w:val="000000" w:themeColor="text1"/>
-          <w:szCs w:val="28"/>
-        </w:rPr>
-        <w:t>tance pushed the same image to both ECR and Artifact Registry</w:t>
+          <w:b/>
+          <w:bCs/>
+          <w:color w:val="000000" w:themeColor="text1"/>
+          <w:szCs w:val="28"/>
+        </w:rPr>
+        <w:t>REQ-21 : "Ansible is used to configure the Kubernetes cluster.</w:t>
       </w:r>
     </w:p>
     <w:p>
@@ -548,8 +556,6 @@
         <w:jc w:val="both"/>
         <w:rPr>
           <w:rFonts w:eastAsiaTheme="majorEastAsia" w:cstheme="majorBidi"/>
-          <w:b/>
-          <w:bCs/>
           <w:color w:val="000000" w:themeColor="text1"/>
           <w:szCs w:val="28"/>
         </w:rPr>
@@ -557,12 +563,10 @@
       <w:r>
         <w:rPr>
           <w:rFonts w:eastAsiaTheme="majorEastAsia" w:cstheme="majorBidi"/>
-          <w:b/>
-          <w:bCs/>
-          <w:color w:val="000000" w:themeColor="text1"/>
-          <w:szCs w:val="28"/>
-        </w:rPr>
-        <w:t>REQ-19 : "A Kubernetes cluster should be deployed on Google Cloud Platform in an automated manner. (GKE may be used)."</w:t>
+          <w:color w:val="000000" w:themeColor="text1"/>
+          <w:szCs w:val="28"/>
+        </w:rPr>
+        <w:t xml:space="preserve">Ansible configures the GKE cluster with a playbook and a deployment file. </w:t>
       </w:r>
     </w:p>
     <w:p>
@@ -570,6 +574,8 @@
         <w:jc w:val="both"/>
         <w:rPr>
           <w:rFonts w:eastAsiaTheme="majorEastAsia" w:cstheme="majorBidi"/>
+          <w:b/>
+          <w:bCs/>
           <w:color w:val="000000" w:themeColor="text1"/>
           <w:szCs w:val="28"/>
         </w:rPr>
@@ -577,186 +583,12 @@
       <w:r>
         <w:rPr>
           <w:rFonts w:eastAsiaTheme="majorEastAsia" w:cstheme="majorBidi"/>
-          <w:color w:val="000000" w:themeColor="text1"/>
-          <w:szCs w:val="28"/>
-        </w:rPr>
-        <w:t>GKE cluster is deployed using Terraform with Ansible</w:t>
-      </w:r>
-    </w:p>
-    <w:p>
-      <w:pPr>
-        <w:jc w:val="both"/>
-        <w:rPr>
-          <w:rFonts w:eastAsiaTheme="majorEastAsia" w:cstheme="majorBidi"/>
-          <w:b/>
-          <w:bCs/>
-          <w:color w:val="000000" w:themeColor="text1"/>
-          <w:szCs w:val="28"/>
-        </w:rPr>
-      </w:pPr>
-      <w:r>
-        <w:rPr>
-          <w:rFonts w:eastAsiaTheme="majorEastAsia" w:cstheme="majorBidi"/>
-          <w:b/>
-          <w:bCs/>
-          <w:color w:val="000000" w:themeColor="text1"/>
-          <w:szCs w:val="28"/>
-        </w:rPr>
-        <w:t xml:space="preserve">REQ-20 : "The Kubernetes cluster consists of a Master that manages a Slave consisting 5 </w:t>
-      </w:r>
-      <w:proofErr w:type="spellStart"/>
-      <w:r>
-        <w:rPr>
-          <w:rFonts w:eastAsiaTheme="majorEastAsia" w:cstheme="majorBidi"/>
-          <w:b/>
-          <w:bCs/>
-          <w:color w:val="000000" w:themeColor="text1"/>
-          <w:szCs w:val="28"/>
-        </w:rPr>
-        <w:t>replica's</w:t>
-      </w:r>
-      <w:proofErr w:type="spellEnd"/>
-      <w:r>
-        <w:rPr>
-          <w:rFonts w:eastAsiaTheme="majorEastAsia" w:cstheme="majorBidi"/>
-          <w:b/>
-          <w:bCs/>
-          <w:color w:val="000000" w:themeColor="text1"/>
-          <w:szCs w:val="28"/>
-        </w:rPr>
-        <w:t xml:space="preserve"> of the </w:t>
-      </w:r>
-      <w:proofErr w:type="spellStart"/>
-      <w:r>
-        <w:rPr>
-          <w:rFonts w:eastAsiaTheme="majorEastAsia" w:cstheme="majorBidi"/>
-          <w:b/>
-          <w:bCs/>
-          <w:color w:val="000000" w:themeColor="text1"/>
-          <w:szCs w:val="28"/>
-        </w:rPr>
-        <w:t>CloudShirt</w:t>
-      </w:r>
-      <w:proofErr w:type="spellEnd"/>
-      <w:r>
-        <w:rPr>
-          <w:rFonts w:eastAsiaTheme="majorEastAsia" w:cstheme="majorBidi"/>
-          <w:b/>
-          <w:bCs/>
-          <w:color w:val="000000" w:themeColor="text1"/>
-          <w:szCs w:val="28"/>
-        </w:rPr>
-        <w:t xml:space="preserve"> website"</w:t>
-      </w:r>
-    </w:p>
-    <w:p>
-      <w:pPr>
-        <w:jc w:val="both"/>
-        <w:rPr>
-          <w:rFonts w:eastAsiaTheme="majorEastAsia" w:cstheme="majorBidi"/>
-          <w:color w:val="000000" w:themeColor="text1"/>
-          <w:szCs w:val="28"/>
-        </w:rPr>
-      </w:pPr>
-      <w:r>
-        <w:rPr>
-          <w:rFonts w:eastAsiaTheme="majorEastAsia" w:cstheme="majorBidi"/>
-          <w:color w:val="000000" w:themeColor="text1"/>
-          <w:szCs w:val="28"/>
-        </w:rPr>
-        <w:t>GKE</w:t>
-      </w:r>
-      <w:r>
-        <w:rPr>
-          <w:rFonts w:eastAsiaTheme="majorEastAsia" w:cstheme="majorBidi"/>
-          <w:color w:val="000000" w:themeColor="text1"/>
-          <w:szCs w:val="28"/>
-        </w:rPr>
-        <w:t xml:space="preserve"> provides us with a master node and we create 3 worker nodes on which there are 5 replicas of our deployment.</w:t>
-      </w:r>
-    </w:p>
-    <w:p>
-      <w:pPr>
-        <w:jc w:val="both"/>
-        <w:rPr>
-          <w:rFonts w:eastAsiaTheme="majorEastAsia" w:cstheme="majorBidi"/>
-          <w:b/>
-          <w:bCs/>
-          <w:color w:val="000000" w:themeColor="text1"/>
-          <w:szCs w:val="28"/>
-        </w:rPr>
-      </w:pPr>
-      <w:r>
-        <w:rPr>
-          <w:rFonts w:eastAsiaTheme="majorEastAsia" w:cstheme="majorBidi"/>
-          <w:b/>
-          <w:bCs/>
-          <w:color w:val="000000" w:themeColor="text1"/>
-          <w:szCs w:val="28"/>
-        </w:rPr>
-        <w:t>REQ-21 : "Ansible is used to configure the Kubernetes cluster.</w:t>
-      </w:r>
-    </w:p>
-    <w:p>
-      <w:pPr>
-        <w:jc w:val="both"/>
-        <w:rPr>
-          <w:rFonts w:eastAsiaTheme="majorEastAsia" w:cstheme="majorBidi"/>
-          <w:color w:val="000000" w:themeColor="text1"/>
-          <w:szCs w:val="28"/>
-        </w:rPr>
-      </w:pPr>
-      <w:r>
-        <w:rPr>
-          <w:rFonts w:eastAsiaTheme="majorEastAsia" w:cstheme="majorBidi"/>
-          <w:color w:val="000000" w:themeColor="text1"/>
-          <w:szCs w:val="28"/>
-        </w:rPr>
-        <w:t xml:space="preserve">Ansible configures the GKE cluster with a playbook and a deployment file. </w:t>
-      </w:r>
-    </w:p>
-    <w:p>
-      <w:pPr>
-        <w:jc w:val="both"/>
-        <w:rPr>
-          <w:rFonts w:eastAsiaTheme="majorEastAsia" w:cstheme="majorBidi"/>
-          <w:b/>
-          <w:bCs/>
-          <w:color w:val="000000" w:themeColor="text1"/>
-          <w:szCs w:val="28"/>
-        </w:rPr>
-      </w:pPr>
-      <w:r>
-        <w:rPr>
-          <w:rFonts w:eastAsiaTheme="majorEastAsia" w:cstheme="majorBidi"/>
-          <w:b/>
-          <w:bCs/>
-          <w:color w:val="000000" w:themeColor="text1"/>
-          <w:szCs w:val="28"/>
-        </w:rPr>
-        <w:t xml:space="preserve">REQ-22 : "Ansible is used to collect logfiles from the </w:t>
-      </w:r>
-      <w:proofErr w:type="spellStart"/>
-      <w:r>
-        <w:rPr>
-          <w:rFonts w:eastAsiaTheme="majorEastAsia" w:cstheme="majorBidi"/>
-          <w:b/>
-          <w:bCs/>
-          <w:color w:val="000000" w:themeColor="text1"/>
-          <w:szCs w:val="28"/>
-        </w:rPr>
-        <w:t>CloudShirt</w:t>
-      </w:r>
-      <w:proofErr w:type="spellEnd"/>
-      <w:r>
-        <w:rPr>
-          <w:rFonts w:eastAsiaTheme="majorEastAsia" w:cstheme="majorBidi"/>
-          <w:b/>
-          <w:bCs/>
-          <w:color w:val="000000" w:themeColor="text1"/>
-          <w:szCs w:val="28"/>
-        </w:rPr>
-        <w:t xml:space="preserve"> website on AWS or Google Cloud Platform"</w:t>
+          <w:b/>
+          <w:bCs/>
+          <w:color w:val="000000" w:themeColor="text1"/>
+          <w:szCs w:val="28"/>
+        </w:rPr>
+        <w:t>REQ-22 : "Ansible is used to collect logfiles from the CloudShirt website on AWS or Google Cloud Platform"</w:t>
       </w:r>
     </w:p>
     <w:p>
@@ -803,111 +635,27 @@
         <w:rPr>
           <w:lang w:val="en-GB"/>
         </w:rPr>
-        <w:t xml:space="preserve">First choice to made was how to get the image to Artifact Registry. First option was to use the </w:t>
-      </w:r>
-      <w:proofErr w:type="spellStart"/>
-      <w:r>
+        <w:t>First choice to made was how to get the image to Artifact Registry. First option was to use the buildMaster EC2 instance that already builds the image and pushes to ECR. This solution requires that the instance is authorised with modifying AR. Other options were for example to copy the image from ECR using GCloud VM or even clients pc or to build it from scratch in Google Cloud. We opted for the first option as it doesn’t create additional resources and using a service account on google and putting the key file via ssm securestring, we could securely give access to the AR to buildMaster.</w:t>
+      </w:r>
+    </w:p>
+    <w:p>
+      <w:pPr>
         <w:rPr>
           <w:lang w:val="en-GB"/>
         </w:rPr>
-        <w:t>buildMaster</w:t>
-      </w:r>
-      <w:proofErr w:type="spellEnd"/>
-      <w:r>
+      </w:pPr>
+    </w:p>
+    <w:p>
+      <w:pPr>
         <w:rPr>
           <w:lang w:val="en-GB"/>
         </w:rPr>
-        <w:t xml:space="preserve"> EC2 instance that already builds the image and pushes to ECR. This solution requires that the instance is authorised with modifying AR. Other options were for example to copy the image from ECR using </w:t>
-      </w:r>
-      <w:proofErr w:type="spellStart"/>
+      </w:pPr>
       <w:r>
         <w:rPr>
           <w:lang w:val="en-GB"/>
         </w:rPr>
-        <w:t>GCloud</w:t>
-      </w:r>
-      <w:proofErr w:type="spellEnd"/>
-      <w:r>
-        <w:rPr>
-          <w:lang w:val="en-GB"/>
-        </w:rPr>
-        <w:t xml:space="preserve"> VM or even clients pc or to build it from scratch in Google Cloud. We opted for the first option as it doesn’t create additional resources and using a service account on google and putting the key file via </w:t>
-      </w:r>
-      <w:proofErr w:type="spellStart"/>
-      <w:r>
-        <w:rPr>
-          <w:lang w:val="en-GB"/>
-        </w:rPr>
-        <w:t>ssm</w:t>
-      </w:r>
-      <w:proofErr w:type="spellEnd"/>
-      <w:r>
-        <w:rPr>
-          <w:lang w:val="en-GB"/>
-        </w:rPr>
-        <w:t xml:space="preserve"> </w:t>
-      </w:r>
-      <w:proofErr w:type="spellStart"/>
-      <w:r>
-        <w:rPr>
-          <w:lang w:val="en-GB"/>
-        </w:rPr>
-        <w:t>securestring</w:t>
-      </w:r>
-      <w:proofErr w:type="spellEnd"/>
-      <w:r>
-        <w:rPr>
-          <w:lang w:val="en-GB"/>
-        </w:rPr>
-        <w:t xml:space="preserve">, we could securely give access to the AR to </w:t>
-      </w:r>
-      <w:proofErr w:type="spellStart"/>
-      <w:r>
-        <w:rPr>
-          <w:lang w:val="en-GB"/>
-        </w:rPr>
-        <w:t>buildMaster</w:t>
-      </w:r>
-      <w:proofErr w:type="spellEnd"/>
-      <w:r>
-        <w:rPr>
-          <w:lang w:val="en-GB"/>
-        </w:rPr>
-        <w:t>.</w:t>
-      </w:r>
-    </w:p>
-    <w:p>
-      <w:pPr>
-        <w:rPr>
-          <w:lang w:val="en-GB"/>
-        </w:rPr>
-      </w:pPr>
-    </w:p>
-    <w:p>
-      <w:pPr>
-        <w:rPr>
-          <w:lang w:val="en-GB"/>
-        </w:rPr>
-      </w:pPr>
-      <w:r>
-        <w:rPr>
-          <w:lang w:val="en-GB"/>
-        </w:rPr>
-        <w:t xml:space="preserve">The previous iteration used an RDS with local connection in VPC and now we needed a database that both the EC2 and </w:t>
-      </w:r>
-      <w:proofErr w:type="spellStart"/>
-      <w:r>
-        <w:rPr>
-          <w:lang w:val="en-GB"/>
-        </w:rPr>
-        <w:t>GCloud</w:t>
-      </w:r>
-      <w:proofErr w:type="spellEnd"/>
-      <w:r>
-        <w:rPr>
-          <w:lang w:val="en-GB"/>
-        </w:rPr>
-        <w:t xml:space="preserve"> VMs could use. We could potentially use two desynchronized  databases but that would be insecure and adding unnecessary resources. We made the RDS internet facing but we specified in its security group the internal AWS VPS and all GKE nodes as the only instances that can connect to the DB.</w:t>
+        <w:t>The previous iteration used an RDS with local connection in VPC and now we needed a database that both the EC2 and GCloud VMs could use. We could potentially use two desynchronized  databases but that would be insecure and adding unnecessary resources. We made the RDS internet facing but we specified in its security group the internal AWS VPS and all GKE nodes as the only instances that can connect to the DB.</w:t>
       </w:r>
     </w:p>
     <w:p>
@@ -1021,36 +769,55 @@
         <w:rPr>
           <w:rFonts w:ascii="Aptos" w:eastAsia="Aptos" w:hAnsi="Aptos" w:cs="Times New Roman"/>
         </w:rPr>
-        <w:t xml:space="preserve">The lab environment is expected, otherwise, a </w:t>
-      </w:r>
-      <w:proofErr w:type="spellStart"/>
-      <w:r>
-        <w:rPr>
-          <w:rFonts w:ascii="Aptos" w:eastAsia="Aptos" w:hAnsi="Aptos" w:cs="Times New Roman"/>
-        </w:rPr>
-        <w:t>LabRole</w:t>
-      </w:r>
-      <w:proofErr w:type="spellEnd"/>
-      <w:r>
-        <w:rPr>
-          <w:rFonts w:ascii="Aptos" w:eastAsia="Aptos" w:hAnsi="Aptos" w:cs="Times New Roman"/>
-        </w:rPr>
-        <w:t xml:space="preserve"> with </w:t>
-      </w:r>
-      <w:proofErr w:type="spellStart"/>
-      <w:r>
-        <w:rPr>
-          <w:rFonts w:ascii="Aptos" w:eastAsia="Aptos" w:hAnsi="Aptos" w:cs="Times New Roman"/>
-        </w:rPr>
-        <w:t>LabInstanceProfile</w:t>
-      </w:r>
-      <w:proofErr w:type="spellEnd"/>
-      <w:r>
-        <w:rPr>
-          <w:rFonts w:ascii="Aptos" w:eastAsia="Aptos" w:hAnsi="Aptos" w:cs="Times New Roman"/>
-        </w:rPr>
-        <w:t xml:space="preserve"> must be created. </w:t>
-      </w:r>
+        <w:t xml:space="preserve">The lab environment is expected, otherwise, a LabRole with LabInstanceProfile must be created. </w:t>
+      </w:r>
+    </w:p>
+    <w:p>
+      <w:pPr>
+        <w:rPr>
+          <w:rFonts w:ascii="Aptos" w:eastAsia="Aptos" w:hAnsi="Aptos" w:cs="Times New Roman"/>
+        </w:rPr>
+      </w:pPr>
+      <w:r>
+        <w:rPr>
+          <w:rFonts w:ascii="Aptos" w:eastAsia="Aptos" w:hAnsi="Aptos" w:cs="Times New Roman"/>
+        </w:rPr>
+        <w:t>Vars.yaml - id, cluster, region;</w:t>
+      </w:r>
+    </w:p>
+    <w:p>
+      <w:pPr>
+        <w:rPr>
+          <w:rFonts w:ascii="Aptos" w:eastAsia="Aptos" w:hAnsi="Aptos" w:cs="Times New Roman"/>
+        </w:rPr>
+      </w:pPr>
+      <w:r>
+        <w:rPr>
+          <w:rFonts w:ascii="Aptos" w:eastAsia="Aptos" w:hAnsi="Aptos" w:cs="Times New Roman"/>
+        </w:rPr>
+        <w:t>.tfvars</w:t>
+      </w:r>
+    </w:p>
+    <w:p>
+      <w:pPr>
+        <w:rPr>
+          <w:rFonts w:ascii="Aptos" w:eastAsia="Aptos" w:hAnsi="Aptos" w:cs="Times New Roman"/>
+        </w:rPr>
+      </w:pPr>
+    </w:p>
+    <w:p>
+      <w:pPr>
+        <w:rPr>
+          <w:rFonts w:ascii="Aptos" w:eastAsia="Aptos" w:hAnsi="Aptos" w:cs="Times New Roman"/>
+        </w:rPr>
+      </w:pPr>
+    </w:p>
+    <w:p>
+      <w:pPr>
+        <w:rPr>
+          <w:rFonts w:ascii="Aptos" w:eastAsia="Aptos" w:hAnsi="Aptos" w:cs="Times New Roman"/>
+        </w:rPr>
+      </w:pPr>
       <w:r>
         <w:rPr>
           <w:rFonts w:ascii="Aptos" w:eastAsia="Aptos" w:hAnsi="Aptos" w:cs="Times New Roman"/>
@@ -1137,43 +904,7 @@
                 <w:iCs/>
                 <w:color w:val="404040" w:themeColor="text1" w:themeTint="BF"/>
               </w:rPr>
-              <w:t>create.ps1 [-</w:t>
-            </w:r>
-            <w:proofErr w:type="spellStart"/>
-            <w:r>
-              <w:rPr>
-                <w:i/>
-                <w:iCs/>
-                <w:color w:val="404040" w:themeColor="text1" w:themeTint="BF"/>
-              </w:rPr>
-              <w:t>userid</w:t>
-            </w:r>
-            <w:proofErr w:type="spellEnd"/>
-            <w:r>
-              <w:rPr>
-                <w:i/>
-                <w:iCs/>
-                <w:color w:val="404040" w:themeColor="text1" w:themeTint="BF"/>
-              </w:rPr>
-              <w:t xml:space="preserve"> “&lt;account user id&gt;”, -</w:t>
-            </w:r>
-            <w:proofErr w:type="spellStart"/>
-            <w:r>
-              <w:rPr>
-                <w:i/>
-                <w:iCs/>
-                <w:color w:val="404040" w:themeColor="text1" w:themeTint="BF"/>
-              </w:rPr>
-              <w:t>bucketname</w:t>
-            </w:r>
-            <w:proofErr w:type="spellEnd"/>
-            <w:r>
-              <w:rPr>
-                <w:i/>
-                <w:iCs/>
-                <w:color w:val="404040" w:themeColor="text1" w:themeTint="BF"/>
-              </w:rPr>
-              <w:t xml:space="preserve"> “&lt;name&gt;”] </w:t>
+              <w:t xml:space="preserve">create.ps1 [-userid “&lt;account user id&gt;”, -bucketname “&lt;name&gt;”] </w:t>
             </w:r>
           </w:p>
         </w:tc>
@@ -1202,43 +933,7 @@
                 <w:iCs/>
                 <w:color w:val="404040" w:themeColor="text1" w:themeTint="BF"/>
               </w:rPr>
-              <w:t>deploy.sh [-</w:t>
-            </w:r>
-            <w:proofErr w:type="spellStart"/>
-            <w:r>
-              <w:rPr>
-                <w:i/>
-                <w:iCs/>
-                <w:color w:val="404040" w:themeColor="text1" w:themeTint="BF"/>
-              </w:rPr>
-              <w:t>userid</w:t>
-            </w:r>
-            <w:proofErr w:type="spellEnd"/>
-            <w:r>
-              <w:rPr>
-                <w:i/>
-                <w:iCs/>
-                <w:color w:val="404040" w:themeColor="text1" w:themeTint="BF"/>
-              </w:rPr>
-              <w:t xml:space="preserve"> “&lt;account user id&gt;”, -</w:t>
-            </w:r>
-            <w:proofErr w:type="spellStart"/>
-            <w:r>
-              <w:rPr>
-                <w:i/>
-                <w:iCs/>
-                <w:color w:val="404040" w:themeColor="text1" w:themeTint="BF"/>
-              </w:rPr>
-              <w:t>bucketname</w:t>
-            </w:r>
-            <w:proofErr w:type="spellEnd"/>
-            <w:r>
-              <w:rPr>
-                <w:i/>
-                <w:iCs/>
-                <w:color w:val="404040" w:themeColor="text1" w:themeTint="BF"/>
-              </w:rPr>
-              <w:t xml:space="preserve"> “&lt;name&gt;”]</w:t>
+              <w:t>deploy.sh [-userid “&lt;account user id&gt;”, -bucketname “&lt;name&gt;”]</w:t>
             </w:r>
           </w:p>
         </w:tc>
@@ -1303,21 +998,7 @@
         <w:rPr>
           <w:rFonts w:ascii="Aptos" w:eastAsia="Aptos" w:hAnsi="Aptos" w:cs="Times New Roman"/>
         </w:rPr>
-        <w:t xml:space="preserve"> – optional, name used to create a bucket. It will be concatenated with </w:t>
-      </w:r>
-      <w:proofErr w:type="spellStart"/>
-      <w:r>
-        <w:rPr>
-          <w:rFonts w:ascii="Aptos" w:eastAsia="Aptos" w:hAnsi="Aptos" w:cs="Times New Roman"/>
-        </w:rPr>
-        <w:t>userid</w:t>
-      </w:r>
-      <w:proofErr w:type="spellEnd"/>
-      <w:r>
-        <w:rPr>
-          <w:rFonts w:ascii="Aptos" w:eastAsia="Aptos" w:hAnsi="Aptos" w:cs="Times New Roman"/>
-        </w:rPr>
-        <w:t xml:space="preserve"> to decrease chance of name collision, </w:t>
+        <w:t xml:space="preserve"> – optional, name used to create a bucket. It will be concatenated with userid to decrease chance of name collision, </w:t>
       </w:r>
       <w:r>
         <w:rPr>
@@ -1329,21 +1010,7 @@
         <w:rPr>
           <w:rFonts w:ascii="Aptos" w:eastAsia="Aptos" w:hAnsi="Aptos" w:cs="Times New Roman"/>
         </w:rPr>
-        <w:t xml:space="preserve"> “</w:t>
-      </w:r>
-      <w:proofErr w:type="spellStart"/>
-      <w:r>
-        <w:rPr>
-          <w:rFonts w:ascii="Aptos" w:eastAsia="Aptos" w:hAnsi="Aptos" w:cs="Times New Roman"/>
-        </w:rPr>
-        <w:t>athena</w:t>
-      </w:r>
-      <w:proofErr w:type="spellEnd"/>
-      <w:r>
-        <w:rPr>
-          <w:rFonts w:ascii="Aptos" w:eastAsia="Aptos" w:hAnsi="Aptos" w:cs="Times New Roman"/>
-        </w:rPr>
-        <w:t>-data-bucket”</w:t>
+        <w:t xml:space="preserve"> “athena-data-bucket”</w:t>
       </w:r>
     </w:p>
     <w:p>
@@ -1382,21 +1049,8 @@
         <w:rPr>
           <w:rFonts w:ascii="Aptos" w:eastAsia="Aptos" w:hAnsi="Aptos" w:cs="Times New Roman"/>
         </w:rPr>
-        <w:t xml:space="preserve">To deploy static website on the S3 Bucket go to folder with bucketscript.ps1 and </w:t>
-      </w:r>
-      <w:proofErr w:type="spellStart"/>
-      <w:r>
-        <w:rPr>
-          <w:rFonts w:ascii="Aptos" w:eastAsia="Aptos" w:hAnsi="Aptos" w:cs="Times New Roman"/>
-        </w:rPr>
-        <w:t>website.json</w:t>
-      </w:r>
-      <w:proofErr w:type="spellEnd"/>
-      <w:r>
-        <w:rPr>
-          <w:rFonts w:ascii="Aptos" w:eastAsia="Aptos" w:hAnsi="Aptos" w:cs="Times New Roman"/>
-        </w:rPr>
-        <w:t xml:space="preserve"> and execute</w:t>
+        <w:lastRenderedPageBreak/>
+        <w:t>To deploy static website on the S3 Bucket go to folder with bucketscript.ps1 and website.json and execute</w:t>
       </w:r>
       <w:r>
         <w:rPr>
@@ -1484,44 +1138,7 @@
                 <w:iCs/>
                 <w:color w:val="404040" w:themeColor="text1" w:themeTint="BF"/>
               </w:rPr>
-              <w:lastRenderedPageBreak/>
-              <w:t>bucketscript.ps1 [-</w:t>
-            </w:r>
-            <w:proofErr w:type="spellStart"/>
-            <w:r>
-              <w:rPr>
-                <w:i/>
-                <w:iCs/>
-                <w:color w:val="404040" w:themeColor="text1" w:themeTint="BF"/>
-              </w:rPr>
-              <w:t>userid</w:t>
-            </w:r>
-            <w:proofErr w:type="spellEnd"/>
-            <w:r>
-              <w:rPr>
-                <w:i/>
-                <w:iCs/>
-                <w:color w:val="404040" w:themeColor="text1" w:themeTint="BF"/>
-              </w:rPr>
-              <w:t xml:space="preserve"> “&lt;account user id&gt;”, -</w:t>
-            </w:r>
-            <w:proofErr w:type="spellStart"/>
-            <w:r>
-              <w:rPr>
-                <w:i/>
-                <w:iCs/>
-                <w:color w:val="404040" w:themeColor="text1" w:themeTint="BF"/>
-              </w:rPr>
-              <w:t>bucketname</w:t>
-            </w:r>
-            <w:proofErr w:type="spellEnd"/>
-            <w:r>
-              <w:rPr>
-                <w:i/>
-                <w:iCs/>
-                <w:color w:val="404040" w:themeColor="text1" w:themeTint="BF"/>
-              </w:rPr>
-              <w:t xml:space="preserve"> “&lt;name&gt;”, region “&lt;region&gt;”] </w:t>
+              <w:t xml:space="preserve">bucketscript.ps1 [-userid “&lt;account user id&gt;”, -bucketname “&lt;name&gt;”, region “&lt;region&gt;”] </w:t>
             </w:r>
           </w:p>
         </w:tc>
@@ -1550,43 +1167,7 @@
                 <w:iCs/>
                 <w:color w:val="404040" w:themeColor="text1" w:themeTint="BF"/>
               </w:rPr>
-              <w:t>bucketscript.sh [-</w:t>
-            </w:r>
-            <w:proofErr w:type="spellStart"/>
-            <w:r>
-              <w:rPr>
-                <w:i/>
-                <w:iCs/>
-                <w:color w:val="404040" w:themeColor="text1" w:themeTint="BF"/>
-              </w:rPr>
-              <w:t>userid</w:t>
-            </w:r>
-            <w:proofErr w:type="spellEnd"/>
-            <w:r>
-              <w:rPr>
-                <w:i/>
-                <w:iCs/>
-                <w:color w:val="404040" w:themeColor="text1" w:themeTint="BF"/>
-              </w:rPr>
-              <w:t xml:space="preserve"> “&lt;account user id&gt;”, -</w:t>
-            </w:r>
-            <w:proofErr w:type="spellStart"/>
-            <w:r>
-              <w:rPr>
-                <w:i/>
-                <w:iCs/>
-                <w:color w:val="404040" w:themeColor="text1" w:themeTint="BF"/>
-              </w:rPr>
-              <w:t>bucketname</w:t>
-            </w:r>
-            <w:proofErr w:type="spellEnd"/>
-            <w:r>
-              <w:rPr>
-                <w:i/>
-                <w:iCs/>
-                <w:color w:val="404040" w:themeColor="text1" w:themeTint="BF"/>
-              </w:rPr>
-              <w:t xml:space="preserve"> “&lt;name&gt;” , region “&lt;region&gt;”]</w:t>
+              <w:t>bucketscript.sh [-userid “&lt;account user id&gt;”, -bucketname “&lt;name&gt;” , region “&lt;region&gt;”]</w:t>
             </w:r>
           </w:p>
         </w:tc>
@@ -1675,21 +1256,7 @@
         <w:rPr>
           <w:rFonts w:ascii="Aptos" w:eastAsia="Aptos" w:hAnsi="Aptos" w:cs="Times New Roman"/>
         </w:rPr>
-        <w:t xml:space="preserve">To connect to the </w:t>
-      </w:r>
-      <w:proofErr w:type="spellStart"/>
-      <w:r>
-        <w:rPr>
-          <w:rFonts w:ascii="Aptos" w:eastAsia="Aptos" w:hAnsi="Aptos" w:cs="Times New Roman"/>
-        </w:rPr>
-        <w:t>ElasticStack</w:t>
-      </w:r>
-      <w:proofErr w:type="spellEnd"/>
-      <w:r>
-        <w:rPr>
-          <w:rFonts w:ascii="Aptos" w:eastAsia="Aptos" w:hAnsi="Aptos" w:cs="Times New Roman"/>
-        </w:rPr>
-        <w:t xml:space="preserve"> and see logs of the application as admin, execute</w:t>
+        <w:t>To connect to the ElasticStack and see logs of the application as admin, execute</w:t>
       </w:r>
       <w:r>
         <w:rPr>
@@ -1884,26 +1451,10 @@
         <w:jc w:val="both"/>
       </w:pPr>
       <w:r>
-        <w:t xml:space="preserve">On Kibana website (default - localhost:8080), a new dashboard needs to be created in the Discover tab with logs tagged as </w:t>
-      </w:r>
-      <w:proofErr w:type="spellStart"/>
-      <w:r>
-        <w:t>filebeat</w:t>
-      </w:r>
-      <w:proofErr w:type="spellEnd"/>
-      <w:r>
-        <w:t xml:space="preserve"> </w:t>
-      </w:r>
-      <w:r>
-        <w:t xml:space="preserve">(e.g., </w:t>
-      </w:r>
-      <w:proofErr w:type="spellStart"/>
-      <w:r>
-        <w:t>filebeat</w:t>
-      </w:r>
-      <w:proofErr w:type="spellEnd"/>
-      <w:r>
-        <w:t>-*</w:t>
+        <w:t xml:space="preserve">On Kibana website (default - localhost:8080), a new dashboard needs to be created in the Discover tab with logs tagged as filebeat </w:t>
+      </w:r>
+      <w:r>
+        <w:t>(e.g., filebeat-*</w:t>
       </w:r>
       <w:r>
         <w:t>)</w:t>
@@ -1955,6 +1506,37 @@
         <w:t>The reverse proxy is a solution based on our limits. In a production environment a DNS domain should be bought and e.g. Route 53 applied.</w:t>
       </w:r>
     </w:p>
+    <w:p/>
+    <w:p>
+      <w:pPr>
+        <w:rPr>
+          <w:b/>
+          <w:bCs/>
+        </w:rPr>
+      </w:pPr>
+      <w:r>
+        <w:rPr>
+          <w:b/>
+          <w:bCs/>
+        </w:rPr>
+        <w:t>Improve</w:t>
+      </w:r>
+      <w:r>
+        <w:rPr>
+          <w:b/>
+          <w:bCs/>
+        </w:rPr>
+        <w:t xml:space="preserve"> automation, CI/CD pipeline</w:t>
+      </w:r>
+    </w:p>
+    <w:p>
+      <w:r>
+        <w:t>For now little parts of the solution have to be manually modifies. All that should be automated to a single commands.</w:t>
+      </w:r>
+      <w:r>
+        <w:t xml:space="preserve"> Also filling the variables could be improved.</w:t>
+      </w:r>
+    </w:p>
     <w:p>
       <w:pPr>
         <w:pStyle w:val="Heading3"/>
@@ -2068,6 +1650,7 @@
           <w:szCs w:val="24"/>
           <w:shd w:val="clear" w:color="auto" w:fill="FFFFFF"/>
         </w:rPr>
+        <w:lastRenderedPageBreak/>
         <w:t>Optimizing Performance</w:t>
       </w:r>
     </w:p>
@@ -2129,11 +1712,9 @@
       <w:r>
         <w:t xml:space="preserve"> IAM policies and role-based access controls is </w:t>
       </w:r>
-      <w:proofErr w:type="spellStart"/>
       <w:r>
         <w:t>crutial</w:t>
       </w:r>
-      <w:proofErr w:type="spellEnd"/>
       <w:r>
         <w:t xml:space="preserve">. Although the current lab environment </w:t>
       </w:r>

</xml_diff>